<commit_message>
From my perspective,traditional books waste paper that would destroy the environment.In the long run,e-books have more advantages over traditional ones.
</commit_message>
<xml_diff>
--- a/40.When you procrastinate,you will become a slave to yesterday.docx
+++ b/40.When you procrastinate,you will become a slave to yesterday.docx
@@ -1,6 +1,6 @@
 
 <file path=word/document.xml><?xml version="1.0" encoding="utf-8"?>
-<w:document xmlns:ve="http://schemas.openxmlformats.org/markup-compatibility/2006" xmlns:o="urn:schemas-microsoft-com:office:office" xmlns:r="http://schemas.openxmlformats.org/officeDocument/2006/relationships" xmlns:m="http://schemas.openxmlformats.org/officeDocument/2006/math" xmlns:v="urn:schemas-microsoft-com:vml" xmlns:wp="http://schemas.openxmlformats.org/drawingml/2006/wordprocessingDrawing" xmlns:w10="urn:schemas-microsoft-com:office:word" xmlns:w="http://schemas.openxmlformats.org/wordprocessingml/2006/main" xmlns:wne="http://schemas.microsoft.com/office/word/2006/wordml">
+<w:document xmlns:wpc="http://schemas.microsoft.com/office/word/2010/wordprocessingCanvas" xmlns:mc="http://schemas.openxmlformats.org/markup-compatibility/2006" xmlns:o="urn:schemas-microsoft-com:office:office" xmlns:r="http://schemas.openxmlformats.org/officeDocument/2006/relationships" xmlns:m="http://schemas.openxmlformats.org/officeDocument/2006/math" xmlns:v="urn:schemas-microsoft-com:vml" xmlns:wp14="http://schemas.microsoft.com/office/word/2010/wordprocessingDrawing" xmlns:wp="http://schemas.openxmlformats.org/drawingml/2006/wordprocessingDrawing" xmlns:w10="urn:schemas-microsoft-com:office:word" xmlns:w="http://schemas.openxmlformats.org/wordprocessingml/2006/main" xmlns:w14="http://schemas.microsoft.com/office/word/2010/wordml" xmlns:w15="http://schemas.microsoft.com/office/word/2012/wordml" xmlns:wpg="http://schemas.microsoft.com/office/word/2010/wordprocessingGroup" xmlns:wpi="http://schemas.microsoft.com/office/word/2010/wordprocessingInk" xmlns:wne="http://schemas.microsoft.com/office/word/2006/wordml" xmlns:wps="http://schemas.microsoft.com/office/word/2010/wordprocessingShape" mc:Ignorable="w14 w15 wp14">
   <w:body>
     <w:p>
       <w:pPr>
@@ -229,7 +229,7 @@
           <w:szCs w:val="30"/>
         </w:rPr>
         <w:drawing>
-          <wp:inline distT="0" distB="0" distL="0" distR="0">
+          <wp:inline distT="0" distB="0" distL="0" distR="0" wp14:anchorId="12BFEAD0" wp14:editId="679FDAE4">
             <wp:extent cx="5274310" cy="3729355"/>
             <wp:effectExtent l="19050" t="0" r="2540" b="0"/>
             <wp:docPr id="5" name="图片 4" descr="server.bmp"/>
@@ -391,7 +391,7 @@
         </w:rPr>
         <w:lastRenderedPageBreak/>
         <w:drawing>
-          <wp:inline distT="0" distB="0" distL="0" distR="0">
+          <wp:inline distT="0" distB="0" distL="0" distR="0" wp14:anchorId="7A9D58E8" wp14:editId="0168B4B2">
             <wp:extent cx="5274310" cy="3729355"/>
             <wp:effectExtent l="19050" t="0" r="2540" b="0"/>
             <wp:docPr id="4" name="图片 3" descr="凤飞飞.bmp"/>
@@ -472,7 +472,7 @@
           <w:szCs w:val="30"/>
         </w:rPr>
         <w:drawing>
-          <wp:inline distT="0" distB="0" distL="0" distR="0">
+          <wp:inline distT="0" distB="0" distL="0" distR="0" wp14:anchorId="28E8C03F" wp14:editId="0423F17B">
             <wp:extent cx="5274310" cy="1796562"/>
             <wp:effectExtent l="19050" t="0" r="2540" b="0"/>
             <wp:docPr id="7" name="图片 7"/>
@@ -716,7 +716,50 @@
           <w:sz w:val="24"/>
           <w:szCs w:val="24"/>
         </w:rPr>
-        <w:t>、页面布局存储于数据库中，考虑采用</w:t>
+        <w:t>、页面布局</w:t>
+      </w:r>
+      <w:r>
+        <w:rPr>
+          <w:rFonts w:hint="eastAsia"/>
+          <w:noProof/>
+          <w:sz w:val="24"/>
+          <w:szCs w:val="24"/>
+        </w:rPr>
+        <w:t>（暂且</w:t>
+      </w:r>
+      <w:r>
+        <w:rPr>
+          <w:noProof/>
+          <w:sz w:val="24"/>
+          <w:szCs w:val="24"/>
+        </w:rPr>
+        <w:t>不考虑）</w:t>
+      </w:r>
+      <w:r>
+        <w:rPr>
+          <w:rFonts w:hint="eastAsia"/>
+          <w:noProof/>
+          <w:sz w:val="24"/>
+          <w:szCs w:val="24"/>
+        </w:rPr>
+        <w:t>和</w:t>
+      </w:r>
+      <w:r>
+        <w:rPr>
+          <w:noProof/>
+          <w:sz w:val="24"/>
+          <w:szCs w:val="24"/>
+        </w:rPr>
+        <w:t>样式</w:t>
+      </w:r>
+      <w:r>
+        <w:rPr>
+          <w:rFonts w:hint="eastAsia"/>
+          <w:noProof/>
+          <w:sz w:val="24"/>
+          <w:szCs w:val="24"/>
+        </w:rPr>
+        <w:t>存储于数据库中，考虑采用</w:t>
       </w:r>
       <w:r>
         <w:rPr>
@@ -831,6 +874,303 @@
           <w:szCs w:val="24"/>
         </w:rPr>
         <w:t>。</w:t>
+      </w:r>
+    </w:p>
+    <w:p>
+      <w:pPr>
+        <w:pStyle w:val="a5"/>
+        <w:ind w:leftChars="686" w:left="1441" w:firstLine="480"/>
+        <w:jc w:val="left"/>
+        <w:rPr>
+          <w:noProof/>
+          <w:sz w:val="24"/>
+          <w:szCs w:val="24"/>
+        </w:rPr>
+      </w:pPr>
+      <w:r>
+        <w:rPr>
+          <w:rFonts w:hint="eastAsia"/>
+          <w:noProof/>
+          <w:sz w:val="24"/>
+          <w:szCs w:val="24"/>
+        </w:rPr>
+        <w:t>6</w:t>
+      </w:r>
+      <w:r>
+        <w:rPr>
+          <w:rFonts w:hint="eastAsia"/>
+          <w:noProof/>
+          <w:sz w:val="24"/>
+          <w:szCs w:val="24"/>
+        </w:rPr>
+        <w:t>、通过</w:t>
+      </w:r>
+      <w:r>
+        <w:rPr>
+          <w:noProof/>
+          <w:sz w:val="24"/>
+          <w:szCs w:val="24"/>
+        </w:rPr>
+        <w:t>jQuery</w:t>
+      </w:r>
+      <w:r>
+        <w:rPr>
+          <w:rFonts w:hint="eastAsia"/>
+          <w:noProof/>
+          <w:sz w:val="24"/>
+          <w:szCs w:val="24"/>
+        </w:rPr>
+        <w:t>.load</w:t>
+      </w:r>
+      <w:r>
+        <w:rPr>
+          <w:noProof/>
+          <w:sz w:val="24"/>
+          <w:szCs w:val="24"/>
+        </w:rPr>
+        <w:t>()</w:t>
+      </w:r>
+      <w:bookmarkStart w:id="1" w:name="_GoBack"/>
+      <w:bookmarkEnd w:id="1"/>
+      <w:r>
+        <w:rPr>
+          <w:rFonts w:hint="eastAsia"/>
+          <w:noProof/>
+          <w:sz w:val="24"/>
+          <w:szCs w:val="24"/>
+        </w:rPr>
+        <w:t>，</w:t>
+      </w:r>
+      <w:r>
+        <w:rPr>
+          <w:noProof/>
+          <w:sz w:val="24"/>
+          <w:szCs w:val="24"/>
+        </w:rPr>
+        <w:t>数据</w:t>
+      </w:r>
+      <w:r>
+        <w:rPr>
+          <w:rFonts w:hint="eastAsia"/>
+          <w:noProof/>
+          <w:sz w:val="24"/>
+          <w:szCs w:val="24"/>
+        </w:rPr>
+        <w:t>加载</w:t>
+      </w:r>
+      <w:r>
+        <w:rPr>
+          <w:noProof/>
+          <w:sz w:val="24"/>
+          <w:szCs w:val="24"/>
+        </w:rPr>
+        <w:t>完毕后，通过调用</w:t>
+      </w:r>
+      <w:r>
+        <w:rPr>
+          <w:noProof/>
+          <w:sz w:val="24"/>
+          <w:szCs w:val="24"/>
+        </w:rPr>
+        <w:t>miui</w:t>
+      </w:r>
+      <w:r>
+        <w:rPr>
+          <w:noProof/>
+          <w:sz w:val="24"/>
+          <w:szCs w:val="24"/>
+        </w:rPr>
+        <w:t>中</w:t>
+      </w:r>
+      <w:r>
+        <w:rPr>
+          <w:noProof/>
+          <w:sz w:val="24"/>
+          <w:szCs w:val="24"/>
+        </w:rPr>
+        <w:t>api</w:t>
+      </w:r>
+      <w:r>
+        <w:rPr>
+          <w:noProof/>
+          <w:sz w:val="24"/>
+          <w:szCs w:val="24"/>
+        </w:rPr>
+        <w:t>进行个性化的改变，其中注入</w:t>
+      </w:r>
+      <w:r>
+        <w:rPr>
+          <w:rFonts w:ascii="Lucida Sans" w:hAnsi="Lucida Sans"/>
+          <w:color w:val="131313"/>
+          <w:sz w:val="20"/>
+          <w:szCs w:val="20"/>
+          <w:shd w:val="clear" w:color="auto" w:fill="FFFFFF"/>
+        </w:rPr>
+        <w:t>mergeColumns</w:t>
+      </w:r>
+      <w:r>
+        <w:rPr>
+          <w:rStyle w:val="apple-converted-space"/>
+          <w:rFonts w:ascii="Lucida Sans" w:hAnsi="Lucida Sans" w:hint="eastAsia"/>
+          <w:color w:val="131313"/>
+          <w:sz w:val="20"/>
+          <w:szCs w:val="20"/>
+          <w:shd w:val="clear" w:color="auto" w:fill="FFFFFF"/>
+        </w:rPr>
+        <w:t>、</w:t>
+      </w:r>
+      <w:r>
+        <w:rPr>
+          <w:rFonts w:ascii="Lucida Sans" w:hAnsi="Lucida Sans"/>
+          <w:color w:val="131313"/>
+          <w:sz w:val="20"/>
+          <w:szCs w:val="20"/>
+          <w:shd w:val="clear" w:color="auto" w:fill="FFFFFF"/>
+        </w:rPr>
+        <w:t>sortBy</w:t>
+      </w:r>
+      <w:r>
+        <w:rPr>
+          <w:rStyle w:val="apple-converted-space"/>
+          <w:rFonts w:ascii="Lucida Sans" w:hAnsi="Lucida Sans"/>
+          <w:color w:val="131313"/>
+          <w:sz w:val="20"/>
+          <w:szCs w:val="20"/>
+          <w:shd w:val="clear" w:color="auto" w:fill="FFFFFF"/>
+        </w:rPr>
+        <w:t> </w:t>
+      </w:r>
+      <w:r>
+        <w:rPr>
+          <w:rStyle w:val="apple-converted-space"/>
+          <w:rFonts w:ascii="Lucida Sans" w:hAnsi="Lucida Sans" w:hint="eastAsia"/>
+          <w:color w:val="131313"/>
+          <w:sz w:val="20"/>
+          <w:szCs w:val="20"/>
+          <w:shd w:val="clear" w:color="auto" w:fill="FFFFFF"/>
+        </w:rPr>
+        <w:t>、</w:t>
+      </w:r>
+      <w:r>
+        <w:rPr>
+          <w:rFonts w:ascii="Lucida Sans" w:hAnsi="Lucida Sans"/>
+          <w:color w:val="131313"/>
+          <w:sz w:val="20"/>
+          <w:szCs w:val="20"/>
+          <w:shd w:val="clear" w:color="auto" w:fill="FFFFFF"/>
+        </w:rPr>
+        <w:t>moveRow</w:t>
+      </w:r>
+      <w:r>
+        <w:rPr>
+          <w:rStyle w:val="apple-converted-space"/>
+          <w:rFonts w:ascii="Lucida Sans" w:hAnsi="Lucida Sans"/>
+          <w:color w:val="131313"/>
+          <w:sz w:val="20"/>
+          <w:szCs w:val="20"/>
+          <w:shd w:val="clear" w:color="auto" w:fill="FFFFFF"/>
+        </w:rPr>
+        <w:t> </w:t>
+      </w:r>
+      <w:r>
+        <w:rPr>
+          <w:rStyle w:val="apple-converted-space"/>
+          <w:rFonts w:ascii="Lucida Sans" w:hAnsi="Lucida Sans" w:hint="eastAsia"/>
+          <w:color w:val="131313"/>
+          <w:sz w:val="20"/>
+          <w:szCs w:val="20"/>
+          <w:shd w:val="clear" w:color="auto" w:fill="FFFFFF"/>
+        </w:rPr>
+        <w:t>等</w:t>
+      </w:r>
+      <w:r>
+        <w:rPr>
+          <w:rStyle w:val="apple-converted-space"/>
+          <w:rFonts w:ascii="Lucida Sans" w:hAnsi="Lucida Sans"/>
+          <w:color w:val="131313"/>
+          <w:sz w:val="20"/>
+          <w:szCs w:val="20"/>
+          <w:shd w:val="clear" w:color="auto" w:fill="FFFFFF"/>
+        </w:rPr>
+        <w:t>datagrid</w:t>
+      </w:r>
+      <w:r>
+        <w:rPr>
+          <w:rStyle w:val="apple-converted-space"/>
+          <w:rFonts w:ascii="Lucida Sans" w:hAnsi="Lucida Sans"/>
+          <w:color w:val="131313"/>
+          <w:sz w:val="20"/>
+          <w:szCs w:val="20"/>
+          <w:shd w:val="clear" w:color="auto" w:fill="FFFFFF"/>
+        </w:rPr>
+        <w:t>的个性化设置中进行改</w:t>
+      </w:r>
+      <w:r>
+        <w:rPr>
+          <w:rStyle w:val="apple-converted-space"/>
+          <w:rFonts w:ascii="Lucida Sans" w:hAnsi="Lucida Sans"/>
+          <w:color w:val="131313"/>
+          <w:sz w:val="20"/>
+          <w:szCs w:val="20"/>
+          <w:shd w:val="clear" w:color="auto" w:fill="FFFFFF"/>
+        </w:rPr>
+        <w:lastRenderedPageBreak/>
+        <w:t>变，针对于全局性的</w:t>
+      </w:r>
+      <w:r>
+        <w:rPr>
+          <w:rStyle w:val="apple-converted-space"/>
+          <w:rFonts w:ascii="Lucida Sans" w:hAnsi="Lucida Sans"/>
+          <w:color w:val="131313"/>
+          <w:sz w:val="20"/>
+          <w:szCs w:val="20"/>
+          <w:shd w:val="clear" w:color="auto" w:fill="FFFFFF"/>
+        </w:rPr>
+        <w:t>css</w:t>
+      </w:r>
+      <w:r>
+        <w:rPr>
+          <w:rStyle w:val="apple-converted-space"/>
+          <w:rFonts w:ascii="Lucida Sans" w:hAnsi="Lucida Sans"/>
+          <w:color w:val="131313"/>
+          <w:sz w:val="20"/>
+          <w:szCs w:val="20"/>
+          <w:shd w:val="clear" w:color="auto" w:fill="FFFFFF"/>
+        </w:rPr>
+        <w:t>样式更改，是通过</w:t>
+      </w:r>
+      <w:r>
+        <w:rPr>
+          <w:rStyle w:val="apple-converted-space"/>
+          <w:rFonts w:ascii="Lucida Sans" w:hAnsi="Lucida Sans" w:hint="eastAsia"/>
+          <w:color w:val="131313"/>
+          <w:sz w:val="20"/>
+          <w:szCs w:val="20"/>
+          <w:shd w:val="clear" w:color="auto" w:fill="FFFFFF"/>
+        </w:rPr>
+        <w:t>U</w:t>
+      </w:r>
+      <w:r>
+        <w:rPr>
+          <w:rStyle w:val="apple-converted-space"/>
+          <w:rFonts w:ascii="Lucida Sans" w:hAnsi="Lucida Sans"/>
+          <w:color w:val="131313"/>
+          <w:sz w:val="20"/>
+          <w:szCs w:val="20"/>
+          <w:shd w:val="clear" w:color="auto" w:fill="FFFFFF"/>
+        </w:rPr>
+        <w:t>I</w:t>
+      </w:r>
+      <w:r>
+        <w:rPr>
+          <w:rStyle w:val="apple-converted-space"/>
+          <w:rFonts w:ascii="Lucida Sans" w:hAnsi="Lucida Sans"/>
+          <w:color w:val="131313"/>
+          <w:sz w:val="20"/>
+          <w:szCs w:val="20"/>
+          <w:shd w:val="clear" w:color="auto" w:fill="FFFFFF"/>
+        </w:rPr>
+        <w:t>工程师准备模板，全方面的改变</w:t>
       </w:r>
     </w:p>
     <w:p>
@@ -880,9 +1220,8 @@
           <w:sz w:val="30"/>
           <w:szCs w:val="30"/>
         </w:rPr>
-        <w:lastRenderedPageBreak/>
         <w:drawing>
-          <wp:inline distT="0" distB="0" distL="0" distR="0">
+          <wp:inline distT="0" distB="0" distL="0" distR="0" wp14:anchorId="71F3AA53" wp14:editId="2BDA21E9">
             <wp:extent cx="5274310" cy="3015982"/>
             <wp:effectExtent l="19050" t="0" r="2540" b="0"/>
             <wp:docPr id="9" name="图片 1"/>
@@ -899,7 +1238,7 @@
                     </pic:cNvPicPr>
                   </pic:nvPicPr>
                   <pic:blipFill>
-                    <a:blip r:embed="rId11" cstate="print"/>
+                    <a:blip r:embed="rId12" cstate="print"/>
                     <a:srcRect/>
                     <a:stretch>
                       <a:fillRect/>
@@ -1207,8 +1546,8 @@
         </w:rPr>
         <w:t>进行统一管理，并将取得的数据放入</w:t>
       </w:r>
-      <w:bookmarkStart w:id="1" w:name="OLE_LINK1"/>
-      <w:bookmarkStart w:id="2" w:name="OLE_LINK2"/>
+      <w:bookmarkStart w:id="2" w:name="OLE_LINK1"/>
+      <w:bookmarkStart w:id="3" w:name="OLE_LINK2"/>
       <w:r>
         <w:rPr>
           <w:rFonts w:hint="eastAsia"/>
@@ -1218,8 +1557,8 @@
         </w:rPr>
         <w:t>DataContext</w:t>
       </w:r>
-      <w:bookmarkEnd w:id="1"/>
       <w:bookmarkEnd w:id="2"/>
+      <w:bookmarkEnd w:id="3"/>
       <w:r>
         <w:rPr>
           <w:rFonts w:hint="eastAsia"/>
@@ -1441,7 +1780,7 @@
           <w:szCs w:val="30"/>
         </w:rPr>
         <w:drawing>
-          <wp:inline distT="0" distB="0" distL="0" distR="0">
+          <wp:inline distT="0" distB="0" distL="0" distR="0" wp14:anchorId="6A53AB27" wp14:editId="26D9EA42">
             <wp:extent cx="5274310" cy="2080894"/>
             <wp:effectExtent l="19050" t="0" r="2540" b="0"/>
             <wp:docPr id="12" name="图片 4"/>
@@ -1458,7 +1797,7 @@
                     </pic:cNvPicPr>
                   </pic:nvPicPr>
                   <pic:blipFill>
-                    <a:blip r:embed="rId12" cstate="print"/>
+                    <a:blip r:embed="rId13" cstate="print"/>
                     <a:srcRect/>
                     <a:stretch>
                       <a:fillRect/>
@@ -1508,7 +1847,7 @@
         </w:rPr>
         <w:lastRenderedPageBreak/>
         <w:drawing>
-          <wp:inline distT="0" distB="0" distL="0" distR="0">
+          <wp:inline distT="0" distB="0" distL="0" distR="0" wp14:anchorId="10FCBFD2" wp14:editId="4B578699">
             <wp:extent cx="5274310" cy="3012275"/>
             <wp:effectExtent l="19050" t="0" r="2540" b="0"/>
             <wp:docPr id="13" name="图片 5"/>
@@ -1525,7 +1864,7 @@
                     </pic:cNvPicPr>
                   </pic:nvPicPr>
                   <pic:blipFill>
-                    <a:blip r:embed="rId13" cstate="print"/>
+                    <a:blip r:embed="rId14" cstate="print"/>
                     <a:srcRect/>
                     <a:stretch>
                       <a:fillRect/>
@@ -1598,7 +1937,7 @@
           <w:szCs w:val="30"/>
         </w:rPr>
         <w:drawing>
-          <wp:inline distT="0" distB="0" distL="0" distR="0">
+          <wp:inline distT="0" distB="0" distL="0" distR="0" wp14:anchorId="77D374F8" wp14:editId="063B42B0">
             <wp:extent cx="5094605" cy="1959610"/>
             <wp:effectExtent l="19050" t="0" r="0" b="0"/>
             <wp:docPr id="15" name="图片 7"/>
@@ -1615,7 +1954,7 @@
                     </pic:cNvPicPr>
                   </pic:nvPicPr>
                   <pic:blipFill>
-                    <a:blip r:embed="rId14" cstate="print"/>
+                    <a:blip r:embed="rId15" cstate="print"/>
                     <a:srcRect/>
                     <a:stretch>
                       <a:fillRect/>
@@ -1729,7 +2068,6 @@
           <w:szCs w:val="24"/>
         </w:rPr>
       </w:pPr>
-      <w:proofErr w:type="spellStart"/>
       <w:r>
         <w:rPr>
           <w:sz w:val="24"/>
@@ -1745,7 +2083,6 @@
         </w:rPr>
         <w:t>ginx</w:t>
       </w:r>
-      <w:proofErr w:type="spellEnd"/>
       <w:r>
         <w:rPr>
           <w:rFonts w:hint="eastAsia"/>
@@ -1815,7 +2152,6 @@
         </w:rPr>
         <w:t>缓存</w:t>
       </w:r>
-      <w:proofErr w:type="spellStart"/>
       <w:r>
         <w:rPr>
           <w:rFonts w:hint="eastAsia"/>
@@ -1824,7 +2160,6 @@
         </w:rPr>
         <w:t>memcached</w:t>
       </w:r>
-      <w:proofErr w:type="spellEnd"/>
       <w:r>
         <w:rPr>
           <w:rFonts w:hint="eastAsia"/>
@@ -1833,7 +2168,6 @@
         </w:rPr>
         <w:t>，</w:t>
       </w:r>
-      <w:proofErr w:type="spellStart"/>
       <w:r>
         <w:rPr>
           <w:rFonts w:hint="eastAsia"/>
@@ -1842,7 +2176,6 @@
         </w:rPr>
         <w:t>pv</w:t>
       </w:r>
-      <w:proofErr w:type="spellEnd"/>
       <w:r>
         <w:rPr>
           <w:rFonts w:hint="eastAsia"/>
@@ -2036,7 +2369,7 @@
 </file>
 
 <file path=word/comments.xml><?xml version="1.0" encoding="utf-8"?>
-<w:comments xmlns:ve="http://schemas.openxmlformats.org/markup-compatibility/2006" xmlns:o="urn:schemas-microsoft-com:office:office" xmlns:r="http://schemas.openxmlformats.org/officeDocument/2006/relationships" xmlns:m="http://schemas.openxmlformats.org/officeDocument/2006/math" xmlns:v="urn:schemas-microsoft-com:vml" xmlns:wp="http://schemas.openxmlformats.org/drawingml/2006/wordprocessingDrawing" xmlns:w10="urn:schemas-microsoft-com:office:word" xmlns:w="http://schemas.openxmlformats.org/wordprocessingml/2006/main" xmlns:wne="http://schemas.microsoft.com/office/word/2006/wordml">
+<w:comments xmlns:wpc="http://schemas.microsoft.com/office/word/2010/wordprocessingCanvas" xmlns:mc="http://schemas.openxmlformats.org/markup-compatibility/2006" xmlns:o="urn:schemas-microsoft-com:office:office" xmlns:r="http://schemas.openxmlformats.org/officeDocument/2006/relationships" xmlns:m="http://schemas.openxmlformats.org/officeDocument/2006/math" xmlns:v="urn:schemas-microsoft-com:vml" xmlns:wp14="http://schemas.microsoft.com/office/word/2010/wordprocessingDrawing" xmlns:wp="http://schemas.openxmlformats.org/drawingml/2006/wordprocessingDrawing" xmlns:w10="urn:schemas-microsoft-com:office:word" xmlns:w="http://schemas.openxmlformats.org/wordprocessingml/2006/main" xmlns:w14="http://schemas.microsoft.com/office/word/2010/wordml" xmlns:w15="http://schemas.microsoft.com/office/word/2012/wordml" xmlns:wpg="http://schemas.microsoft.com/office/word/2010/wordprocessingGroup" xmlns:wpi="http://schemas.microsoft.com/office/word/2010/wordprocessingInk" xmlns:wne="http://schemas.microsoft.com/office/word/2006/wordml" xmlns:wps="http://schemas.microsoft.com/office/word/2010/wordprocessingShape" mc:Ignorable="w14 w15 wp14">
   <w:comment w:id="0" w:author="Administrator" w:date="2014-10-11T17:37:00Z" w:initials="A">
     <w:p>
       <w:pPr>
@@ -2048,14 +2381,12 @@
         </w:rPr>
         <w:annotationRef/>
       </w:r>
-      <w:proofErr w:type="spellStart"/>
       <w:r>
         <w:rPr>
           <w:rFonts w:hint="eastAsia"/>
         </w:rPr>
         <w:t>Esite</w:t>
       </w:r>
-      <w:proofErr w:type="spellEnd"/>
       <w:r>
         <w:rPr>
           <w:rFonts w:hint="eastAsia"/>
@@ -2079,8 +2410,14 @@
 </w:comments>
 </file>
 
+<file path=word/commentsExtended.xml><?xml version="1.0" encoding="utf-8"?>
+<w15:commentsEx xmlns:wpc="http://schemas.microsoft.com/office/word/2010/wordprocessingCanvas" xmlns:mc="http://schemas.openxmlformats.org/markup-compatibility/2006" xmlns:o="urn:schemas-microsoft-com:office:office" xmlns:r="http://schemas.openxmlformats.org/officeDocument/2006/relationships" xmlns:m="http://schemas.openxmlformats.org/officeDocument/2006/math" xmlns:v="urn:schemas-microsoft-com:vml" xmlns:wp14="http://schemas.microsoft.com/office/word/2010/wordprocessingDrawing" xmlns:wp="http://schemas.openxmlformats.org/drawingml/2006/wordprocessingDrawing" xmlns:w10="urn:schemas-microsoft-com:office:word" xmlns:w="http://schemas.openxmlformats.org/wordprocessingml/2006/main" xmlns:w14="http://schemas.microsoft.com/office/word/2010/wordml" xmlns:w15="http://schemas.microsoft.com/office/word/2012/wordml" xmlns:wpg="http://schemas.microsoft.com/office/word/2010/wordprocessingGroup" xmlns:wpi="http://schemas.microsoft.com/office/word/2010/wordprocessingInk" xmlns:wne="http://schemas.microsoft.com/office/word/2006/wordml" xmlns:wps="http://schemas.microsoft.com/office/word/2010/wordprocessingShape" mc:Ignorable="w14 w15 wp14">
+  <w15:commentEx w15:paraId="63F093A7" w15:done="0"/>
+</w15:commentsEx>
+</file>
+
 <file path=word/endnotes.xml><?xml version="1.0" encoding="utf-8"?>
-<w:endnotes xmlns:ve="http://schemas.openxmlformats.org/markup-compatibility/2006" xmlns:o="urn:schemas-microsoft-com:office:office" xmlns:r="http://schemas.openxmlformats.org/officeDocument/2006/relationships" xmlns:m="http://schemas.openxmlformats.org/officeDocument/2006/math" xmlns:v="urn:schemas-microsoft-com:vml" xmlns:wp="http://schemas.openxmlformats.org/drawingml/2006/wordprocessingDrawing" xmlns:w10="urn:schemas-microsoft-com:office:word" xmlns:w="http://schemas.openxmlformats.org/wordprocessingml/2006/main" xmlns:wne="http://schemas.microsoft.com/office/word/2006/wordml">
+<w:endnotes xmlns:wpc="http://schemas.microsoft.com/office/word/2010/wordprocessingCanvas" xmlns:mc="http://schemas.openxmlformats.org/markup-compatibility/2006" xmlns:o="urn:schemas-microsoft-com:office:office" xmlns:r="http://schemas.openxmlformats.org/officeDocument/2006/relationships" xmlns:m="http://schemas.openxmlformats.org/officeDocument/2006/math" xmlns:v="urn:schemas-microsoft-com:vml" xmlns:wp14="http://schemas.microsoft.com/office/word/2010/wordprocessingDrawing" xmlns:wp="http://schemas.openxmlformats.org/drawingml/2006/wordprocessingDrawing" xmlns:w10="urn:schemas-microsoft-com:office:word" xmlns:w="http://schemas.openxmlformats.org/wordprocessingml/2006/main" xmlns:w14="http://schemas.microsoft.com/office/word/2010/wordml" xmlns:w15="http://schemas.microsoft.com/office/word/2012/wordml" xmlns:wpg="http://schemas.microsoft.com/office/word/2010/wordprocessingGroup" xmlns:wpi="http://schemas.microsoft.com/office/word/2010/wordprocessingInk" xmlns:wne="http://schemas.microsoft.com/office/word/2006/wordml" xmlns:wps="http://schemas.microsoft.com/office/word/2010/wordprocessingShape" mc:Ignorable="w14 w15 wp14">
   <w:endnote w:type="separator" w:id="-1">
     <w:p>
       <w:r>
@@ -2099,7 +2436,7 @@
 </file>
 
 <file path=word/footnotes.xml><?xml version="1.0" encoding="utf-8"?>
-<w:footnotes xmlns:ve="http://schemas.openxmlformats.org/markup-compatibility/2006" xmlns:o="urn:schemas-microsoft-com:office:office" xmlns:r="http://schemas.openxmlformats.org/officeDocument/2006/relationships" xmlns:m="http://schemas.openxmlformats.org/officeDocument/2006/math" xmlns:v="urn:schemas-microsoft-com:vml" xmlns:wp="http://schemas.openxmlformats.org/drawingml/2006/wordprocessingDrawing" xmlns:w10="urn:schemas-microsoft-com:office:word" xmlns:w="http://schemas.openxmlformats.org/wordprocessingml/2006/main" xmlns:wne="http://schemas.microsoft.com/office/word/2006/wordml">
+<w:footnotes xmlns:wpc="http://schemas.microsoft.com/office/word/2010/wordprocessingCanvas" xmlns:mc="http://schemas.openxmlformats.org/markup-compatibility/2006" xmlns:o="urn:schemas-microsoft-com:office:office" xmlns:r="http://schemas.openxmlformats.org/officeDocument/2006/relationships" xmlns:m="http://schemas.openxmlformats.org/officeDocument/2006/math" xmlns:v="urn:schemas-microsoft-com:vml" xmlns:wp14="http://schemas.microsoft.com/office/word/2010/wordprocessingDrawing" xmlns:wp="http://schemas.openxmlformats.org/drawingml/2006/wordprocessingDrawing" xmlns:w10="urn:schemas-microsoft-com:office:word" xmlns:w="http://schemas.openxmlformats.org/wordprocessingml/2006/main" xmlns:w14="http://schemas.microsoft.com/office/word/2010/wordml" xmlns:w15="http://schemas.microsoft.com/office/word/2012/wordml" xmlns:wpg="http://schemas.microsoft.com/office/word/2010/wordprocessingGroup" xmlns:wpi="http://schemas.microsoft.com/office/word/2010/wordprocessingInk" xmlns:wne="http://schemas.microsoft.com/office/word/2006/wordml" xmlns:wps="http://schemas.microsoft.com/office/word/2010/wordprocessingShape" mc:Ignorable="w14 w15 wp14">
   <w:footnote w:type="separator" w:id="-1">
     <w:p>
       <w:r>
@@ -2118,7 +2455,7 @@
 </file>
 
 <file path=word/numbering.xml><?xml version="1.0" encoding="utf-8"?>
-<w:numbering xmlns:ve="http://schemas.openxmlformats.org/markup-compatibility/2006" xmlns:o="urn:schemas-microsoft-com:office:office" xmlns:r="http://schemas.openxmlformats.org/officeDocument/2006/relationships" xmlns:m="http://schemas.openxmlformats.org/officeDocument/2006/math" xmlns:v="urn:schemas-microsoft-com:vml" xmlns:wp="http://schemas.openxmlformats.org/drawingml/2006/wordprocessingDrawing" xmlns:w10="urn:schemas-microsoft-com:office:word" xmlns:w="http://schemas.openxmlformats.org/wordprocessingml/2006/main" xmlns:wne="http://schemas.microsoft.com/office/word/2006/wordml">
+<w:numbering xmlns:wpc="http://schemas.microsoft.com/office/word/2010/wordprocessingCanvas" xmlns:mc="http://schemas.openxmlformats.org/markup-compatibility/2006" xmlns:o="urn:schemas-microsoft-com:office:office" xmlns:r="http://schemas.openxmlformats.org/officeDocument/2006/relationships" xmlns:m="http://schemas.openxmlformats.org/officeDocument/2006/math" xmlns:v="urn:schemas-microsoft-com:vml" xmlns:wp14="http://schemas.microsoft.com/office/word/2010/wordprocessingDrawing" xmlns:wp="http://schemas.openxmlformats.org/drawingml/2006/wordprocessingDrawing" xmlns:w10="urn:schemas-microsoft-com:office:word" xmlns:w="http://schemas.openxmlformats.org/wordprocessingml/2006/main" xmlns:w14="http://schemas.microsoft.com/office/word/2010/wordml" xmlns:w15="http://schemas.microsoft.com/office/word/2012/wordml" xmlns:wpg="http://schemas.microsoft.com/office/word/2010/wordprocessingGroup" xmlns:wpi="http://schemas.microsoft.com/office/word/2010/wordprocessingInk" xmlns:wne="http://schemas.microsoft.com/office/word/2006/wordml" xmlns:wps="http://schemas.microsoft.com/office/word/2010/wordprocessingShape" mc:Ignorable="w14 w15 wp14">
   <w:abstractNum w:abstractNumId="0">
     <w:nsid w:val="0AC25E91"/>
     <w:multiLevelType w:val="hybridMultilevel"/>
@@ -2577,7 +2914,7 @@
 </file>
 
 <file path=word/styles.xml><?xml version="1.0" encoding="utf-8"?>
-<w:styles xmlns:r="http://schemas.openxmlformats.org/officeDocument/2006/relationships" xmlns:w="http://schemas.openxmlformats.org/wordprocessingml/2006/main">
+<w:styles xmlns:mc="http://schemas.openxmlformats.org/markup-compatibility/2006" xmlns:r="http://schemas.openxmlformats.org/officeDocument/2006/relationships" xmlns:w="http://schemas.openxmlformats.org/wordprocessingml/2006/main" xmlns:w14="http://schemas.microsoft.com/office/word/2010/wordml" xmlns:w15="http://schemas.microsoft.com/office/word/2012/wordml" mc:Ignorable="w14 w15">
   <w:docDefaults>
     <w:rPrDefault>
       <w:rPr>
@@ -2590,144 +2927,378 @@
     </w:rPrDefault>
     <w:pPrDefault/>
   </w:docDefaults>
-  <w:latentStyles w:defLockedState="0" w:defUIPriority="99" w:defSemiHidden="1" w:defUnhideWhenUsed="1" w:defQFormat="0" w:count="267">
-    <w:lsdException w:name="Normal" w:semiHidden="0" w:uiPriority="0" w:unhideWhenUsed="0" w:qFormat="1"/>
-    <w:lsdException w:name="heading 1" w:semiHidden="0" w:uiPriority="9" w:unhideWhenUsed="0" w:qFormat="1"/>
-    <w:lsdException w:name="heading 2" w:uiPriority="9" w:qFormat="1"/>
-    <w:lsdException w:name="heading 3" w:uiPriority="9" w:qFormat="1"/>
-    <w:lsdException w:name="heading 4" w:uiPriority="9" w:qFormat="1"/>
-    <w:lsdException w:name="heading 5" w:uiPriority="9" w:qFormat="1"/>
-    <w:lsdException w:name="heading 6" w:uiPriority="9" w:qFormat="1"/>
-    <w:lsdException w:name="heading 7" w:uiPriority="9" w:qFormat="1"/>
-    <w:lsdException w:name="heading 8" w:uiPriority="9" w:qFormat="1"/>
-    <w:lsdException w:name="heading 9" w:uiPriority="9" w:qFormat="1"/>
-    <w:lsdException w:name="toc 1" w:uiPriority="39"/>
-    <w:lsdException w:name="toc 2" w:uiPriority="39"/>
-    <w:lsdException w:name="toc 3" w:uiPriority="39"/>
-    <w:lsdException w:name="toc 4" w:uiPriority="39"/>
-    <w:lsdException w:name="toc 5" w:uiPriority="39"/>
-    <w:lsdException w:name="toc 6" w:uiPriority="39"/>
-    <w:lsdException w:name="toc 7" w:uiPriority="39"/>
-    <w:lsdException w:name="toc 8" w:uiPriority="39"/>
-    <w:lsdException w:name="toc 9" w:uiPriority="39"/>
-    <w:lsdException w:name="caption" w:uiPriority="35" w:qFormat="1"/>
-    <w:lsdException w:name="Title" w:semiHidden="0" w:uiPriority="10" w:unhideWhenUsed="0" w:qFormat="1"/>
-    <w:lsdException w:name="Default Paragraph Font" w:uiPriority="1"/>
-    <w:lsdException w:name="Subtitle" w:semiHidden="0" w:uiPriority="11" w:unhideWhenUsed="0" w:qFormat="1"/>
-    <w:lsdException w:name="Strong" w:semiHidden="0" w:uiPriority="22" w:unhideWhenUsed="0" w:qFormat="1"/>
-    <w:lsdException w:name="Emphasis" w:semiHidden="0" w:uiPriority="20" w:unhideWhenUsed="0" w:qFormat="1"/>
-    <w:lsdException w:name="Table Grid" w:semiHidden="0" w:uiPriority="59" w:unhideWhenUsed="0"/>
-    <w:lsdException w:name="Placeholder Text" w:unhideWhenUsed="0"/>
-    <w:lsdException w:name="No Spacing" w:semiHidden="0" w:uiPriority="1" w:unhideWhenUsed="0" w:qFormat="1"/>
-    <w:lsdException w:name="Light Shading" w:semiHidden="0" w:uiPriority="60" w:unhideWhenUsed="0"/>
-    <w:lsdException w:name="Light List" w:semiHidden="0" w:uiPriority="61" w:unhideWhenUsed="0"/>
-    <w:lsdException w:name="Light Grid" w:semiHidden="0" w:uiPriority="62" w:unhideWhenUsed="0"/>
-    <w:lsdException w:name="Medium Shading 1" w:semiHidden="0" w:uiPriority="63" w:unhideWhenUsed="0"/>
-    <w:lsdException w:name="Medium Shading 2" w:semiHidden="0" w:uiPriority="64" w:unhideWhenUsed="0"/>
-    <w:lsdException w:name="Medium List 1" w:semiHidden="0" w:uiPriority="65" w:unhideWhenUsed="0"/>
-    <w:lsdException w:name="Medium List 2" w:semiHidden="0" w:uiPriority="66" w:unhideWhenUsed="0"/>
-    <w:lsdException w:name="Medium Grid 1" w:semiHidden="0" w:uiPriority="67" w:unhideWhenUsed="0"/>
-    <w:lsdException w:name="Medium Grid 2" w:semiHidden="0" w:uiPriority="68" w:unhideWhenUsed="0"/>
-    <w:lsdException w:name="Medium Grid 3" w:semiHidden="0" w:uiPriority="69" w:unhideWhenUsed="0"/>
-    <w:lsdException w:name="Dark List" w:semiHidden="0" w:uiPriority="70" w:unhideWhenUsed="0"/>
-    <w:lsdException w:name="Colorful Shading" w:semiHidden="0" w:uiPriority="71" w:unhideWhenUsed="0"/>
-    <w:lsdException w:name="Colorful List" w:semiHidden="0" w:uiPriority="72" w:unhideWhenUsed="0"/>
-    <w:lsdException w:name="Colorful Grid" w:semiHidden="0" w:uiPriority="73" w:unhideWhenUsed="0"/>
-    <w:lsdException w:name="Light Shading Accent 1" w:semiHidden="0" w:uiPriority="60" w:unhideWhenUsed="0"/>
-    <w:lsdException w:name="Light List Accent 1" w:semiHidden="0" w:uiPriority="61" w:unhideWhenUsed="0"/>
-    <w:lsdException w:name="Light Grid Accent 1" w:semiHidden="0" w:uiPriority="62" w:unhideWhenUsed="0"/>
-    <w:lsdException w:name="Medium Shading 1 Accent 1" w:semiHidden="0" w:uiPriority="63" w:unhideWhenUsed="0"/>
-    <w:lsdException w:name="Medium Shading 2 Accent 1" w:semiHidden="0" w:uiPriority="64" w:unhideWhenUsed="0"/>
-    <w:lsdException w:name="Medium List 1 Accent 1" w:semiHidden="0" w:uiPriority="65" w:unhideWhenUsed="0"/>
-    <w:lsdException w:name="Revision" w:unhideWhenUsed="0"/>
-    <w:lsdException w:name="List Paragraph" w:semiHidden="0" w:uiPriority="34" w:unhideWhenUsed="0" w:qFormat="1"/>
-    <w:lsdException w:name="Quote" w:semiHidden="0" w:uiPriority="29" w:unhideWhenUsed="0" w:qFormat="1"/>
-    <w:lsdException w:name="Intense Quote" w:semiHidden="0" w:uiPriority="30" w:unhideWhenUsed="0" w:qFormat="1"/>
-    <w:lsdException w:name="Medium List 2 Accent 1" w:semiHidden="0" w:uiPriority="66" w:unhideWhenUsed="0"/>
-    <w:lsdException w:name="Medium Grid 1 Accent 1" w:semiHidden="0" w:uiPriority="67" w:unhideWhenUsed="0"/>
-    <w:lsdException w:name="Medium Grid 2 Accent 1" w:semiHidden="0" w:uiPriority="68" w:unhideWhenUsed="0"/>
-    <w:lsdException w:name="Medium Grid 3 Accent 1" w:semiHidden="0" w:uiPriority="69" w:unhideWhenUsed="0"/>
-    <w:lsdException w:name="Dark List Accent 1" w:semiHidden="0" w:uiPriority="70" w:unhideWhenUsed="0"/>
-    <w:lsdException w:name="Colorful Shading Accent 1" w:semiHidden="0" w:uiPriority="71" w:unhideWhenUsed="0"/>
-    <w:lsdException w:name="Colorful List Accent 1" w:semiHidden="0" w:uiPriority="72" w:unhideWhenUsed="0"/>
-    <w:lsdException w:name="Colorful Grid Accent 1" w:semiHidden="0" w:uiPriority="73" w:unhideWhenUsed="0"/>
-    <w:lsdException w:name="Light Shading Accent 2" w:semiHidden="0" w:uiPriority="60" w:unhideWhenUsed="0"/>
-    <w:lsdException w:name="Light List Accent 2" w:semiHidden="0" w:uiPriority="61" w:unhideWhenUsed="0"/>
-    <w:lsdException w:name="Light Grid Accent 2" w:semiHidden="0" w:uiPriority="62" w:unhideWhenUsed="0"/>
-    <w:lsdException w:name="Medium Shading 1 Accent 2" w:semiHidden="0" w:uiPriority="63" w:unhideWhenUsed="0"/>
-    <w:lsdException w:name="Medium Shading 2 Accent 2" w:semiHidden="0" w:uiPriority="64" w:unhideWhenUsed="0"/>
-    <w:lsdException w:name="Medium List 1 Accent 2" w:semiHidden="0" w:uiPriority="65" w:unhideWhenUsed="0"/>
-    <w:lsdException w:name="Medium List 2 Accent 2" w:semiHidden="0" w:uiPriority="66" w:unhideWhenUsed="0"/>
-    <w:lsdException w:name="Medium Grid 1 Accent 2" w:semiHidden="0" w:uiPriority="67" w:unhideWhenUsed="0"/>
-    <w:lsdException w:name="Medium Grid 2 Accent 2" w:semiHidden="0" w:uiPriority="68" w:unhideWhenUsed="0"/>
-    <w:lsdException w:name="Medium Grid 3 Accent 2" w:semiHidden="0" w:uiPriority="69" w:unhideWhenUsed="0"/>
-    <w:lsdException w:name="Dark List Accent 2" w:semiHidden="0" w:uiPriority="70" w:unhideWhenUsed="0"/>
-    <w:lsdException w:name="Colorful Shading Accent 2" w:semiHidden="0" w:uiPriority="71" w:unhideWhenUsed="0"/>
-    <w:lsdException w:name="Colorful List Accent 2" w:semiHidden="0" w:uiPriority="72" w:unhideWhenUsed="0"/>
-    <w:lsdException w:name="Colorful Grid Accent 2" w:semiHidden="0" w:uiPriority="73" w:unhideWhenUsed="0"/>
-    <w:lsdException w:name="Light Shading Accent 3" w:semiHidden="0" w:uiPriority="60" w:unhideWhenUsed="0"/>
-    <w:lsdException w:name="Light List Accent 3" w:semiHidden="0" w:uiPriority="61" w:unhideWhenUsed="0"/>
-    <w:lsdException w:name="Light Grid Accent 3" w:semiHidden="0" w:uiPriority="62" w:unhideWhenUsed="0"/>
-    <w:lsdException w:name="Medium Shading 1 Accent 3" w:semiHidden="0" w:uiPriority="63" w:unhideWhenUsed="0"/>
-    <w:lsdException w:name="Medium Shading 2 Accent 3" w:semiHidden="0" w:uiPriority="64" w:unhideWhenUsed="0"/>
-    <w:lsdException w:name="Medium List 1 Accent 3" w:semiHidden="0" w:uiPriority="65" w:unhideWhenUsed="0"/>
-    <w:lsdException w:name="Medium List 2 Accent 3" w:semiHidden="0" w:uiPriority="66" w:unhideWhenUsed="0"/>
-    <w:lsdException w:name="Medium Grid 1 Accent 3" w:semiHidden="0" w:uiPriority="67" w:unhideWhenUsed="0"/>
-    <w:lsdException w:name="Medium Grid 2 Accent 3" w:semiHidden="0" w:uiPriority="68" w:unhideWhenUsed="0"/>
-    <w:lsdException w:name="Medium Grid 3 Accent 3" w:semiHidden="0" w:uiPriority="69" w:unhideWhenUsed="0"/>
-    <w:lsdException w:name="Dark List Accent 3" w:semiHidden="0" w:uiPriority="70" w:unhideWhenUsed="0"/>
-    <w:lsdException w:name="Colorful Shading Accent 3" w:semiHidden="0" w:uiPriority="71" w:unhideWhenUsed="0"/>
-    <w:lsdException w:name="Colorful List Accent 3" w:semiHidden="0" w:uiPriority="72" w:unhideWhenUsed="0"/>
-    <w:lsdException w:name="Colorful Grid Accent 3" w:semiHidden="0" w:uiPriority="73" w:unhideWhenUsed="0"/>
-    <w:lsdException w:name="Light Shading Accent 4" w:semiHidden="0" w:uiPriority="60" w:unhideWhenUsed="0"/>
-    <w:lsdException w:name="Light List Accent 4" w:semiHidden="0" w:uiPriority="61" w:unhideWhenUsed="0"/>
-    <w:lsdException w:name="Light Grid Accent 4" w:semiHidden="0" w:uiPriority="62" w:unhideWhenUsed="0"/>
-    <w:lsdException w:name="Medium Shading 1 Accent 4" w:semiHidden="0" w:uiPriority="63" w:unhideWhenUsed="0"/>
-    <w:lsdException w:name="Medium Shading 2 Accent 4" w:semiHidden="0" w:uiPriority="64" w:unhideWhenUsed="0"/>
-    <w:lsdException w:name="Medium List 1 Accent 4" w:semiHidden="0" w:uiPriority="65" w:unhideWhenUsed="0"/>
-    <w:lsdException w:name="Medium List 2 Accent 4" w:semiHidden="0" w:uiPriority="66" w:unhideWhenUsed="0"/>
-    <w:lsdException w:name="Medium Grid 1 Accent 4" w:semiHidden="0" w:uiPriority="67" w:unhideWhenUsed="0"/>
-    <w:lsdException w:name="Medium Grid 2 Accent 4" w:semiHidden="0" w:uiPriority="68" w:unhideWhenUsed="0"/>
-    <w:lsdException w:name="Medium Grid 3 Accent 4" w:semiHidden="0" w:uiPriority="69" w:unhideWhenUsed="0"/>
-    <w:lsdException w:name="Dark List Accent 4" w:semiHidden="0" w:uiPriority="70" w:unhideWhenUsed="0"/>
-    <w:lsdException w:name="Colorful Shading Accent 4" w:semiHidden="0" w:uiPriority="71" w:unhideWhenUsed="0"/>
-    <w:lsdException w:name="Colorful List Accent 4" w:semiHidden="0" w:uiPriority="72" w:unhideWhenUsed="0"/>
-    <w:lsdException w:name="Colorful Grid Accent 4" w:semiHidden="0" w:uiPriority="73" w:unhideWhenUsed="0"/>
-    <w:lsdException w:name="Light Shading Accent 5" w:semiHidden="0" w:uiPriority="60" w:unhideWhenUsed="0"/>
-    <w:lsdException w:name="Light List Accent 5" w:semiHidden="0" w:uiPriority="61" w:unhideWhenUsed="0"/>
-    <w:lsdException w:name="Light Grid Accent 5" w:semiHidden="0" w:uiPriority="62" w:unhideWhenUsed="0"/>
-    <w:lsdException w:name="Medium Shading 1 Accent 5" w:semiHidden="0" w:uiPriority="63" w:unhideWhenUsed="0"/>
-    <w:lsdException w:name="Medium Shading 2 Accent 5" w:semiHidden="0" w:uiPriority="64" w:unhideWhenUsed="0"/>
-    <w:lsdException w:name="Medium List 1 Accent 5" w:semiHidden="0" w:uiPriority="65" w:unhideWhenUsed="0"/>
-    <w:lsdException w:name="Medium List 2 Accent 5" w:semiHidden="0" w:uiPriority="66" w:unhideWhenUsed="0"/>
-    <w:lsdException w:name="Medium Grid 1 Accent 5" w:semiHidden="0" w:uiPriority="67" w:unhideWhenUsed="0"/>
-    <w:lsdException w:name="Medium Grid 2 Accent 5" w:semiHidden="0" w:uiPriority="68" w:unhideWhenUsed="0"/>
-    <w:lsdException w:name="Medium Grid 3 Accent 5" w:semiHidden="0" w:uiPriority="69" w:unhideWhenUsed="0"/>
-    <w:lsdException w:name="Dark List Accent 5" w:semiHidden="0" w:uiPriority="70" w:unhideWhenUsed="0"/>
-    <w:lsdException w:name="Colorful Shading Accent 5" w:semiHidden="0" w:uiPriority="71" w:unhideWhenUsed="0"/>
-    <w:lsdException w:name="Colorful List Accent 5" w:semiHidden="0" w:uiPriority="72" w:unhideWhenUsed="0"/>
-    <w:lsdException w:name="Colorful Grid Accent 5" w:semiHidden="0" w:uiPriority="73" w:unhideWhenUsed="0"/>
-    <w:lsdException w:name="Light Shading Accent 6" w:semiHidden="0" w:uiPriority="60" w:unhideWhenUsed="0"/>
-    <w:lsdException w:name="Light List Accent 6" w:semiHidden="0" w:uiPriority="61" w:unhideWhenUsed="0"/>
-    <w:lsdException w:name="Light Grid Accent 6" w:semiHidden="0" w:uiPriority="62" w:unhideWhenUsed="0"/>
-    <w:lsdException w:name="Medium Shading 1 Accent 6" w:semiHidden="0" w:uiPriority="63" w:unhideWhenUsed="0"/>
-    <w:lsdException w:name="Medium Shading 2 Accent 6" w:semiHidden="0" w:uiPriority="64" w:unhideWhenUsed="0"/>
-    <w:lsdException w:name="Medium List 1 Accent 6" w:semiHidden="0" w:uiPriority="65" w:unhideWhenUsed="0"/>
-    <w:lsdException w:name="Medium List 2 Accent 6" w:semiHidden="0" w:uiPriority="66" w:unhideWhenUsed="0"/>
-    <w:lsdException w:name="Medium Grid 1 Accent 6" w:semiHidden="0" w:uiPriority="67" w:unhideWhenUsed="0"/>
-    <w:lsdException w:name="Medium Grid 2 Accent 6" w:semiHidden="0" w:uiPriority="68" w:unhideWhenUsed="0"/>
-    <w:lsdException w:name="Medium Grid 3 Accent 6" w:semiHidden="0" w:uiPriority="69" w:unhideWhenUsed="0"/>
-    <w:lsdException w:name="Dark List Accent 6" w:semiHidden="0" w:uiPriority="70" w:unhideWhenUsed="0"/>
-    <w:lsdException w:name="Colorful Shading Accent 6" w:semiHidden="0" w:uiPriority="71" w:unhideWhenUsed="0"/>
-    <w:lsdException w:name="Colorful List Accent 6" w:semiHidden="0" w:uiPriority="72" w:unhideWhenUsed="0"/>
-    <w:lsdException w:name="Colorful Grid Accent 6" w:semiHidden="0" w:uiPriority="73" w:unhideWhenUsed="0"/>
-    <w:lsdException w:name="Subtle Emphasis" w:semiHidden="0" w:uiPriority="19" w:unhideWhenUsed="0" w:qFormat="1"/>
-    <w:lsdException w:name="Intense Emphasis" w:semiHidden="0" w:uiPriority="21" w:unhideWhenUsed="0" w:qFormat="1"/>
-    <w:lsdException w:name="Subtle Reference" w:semiHidden="0" w:uiPriority="31" w:unhideWhenUsed="0" w:qFormat="1"/>
-    <w:lsdException w:name="Intense Reference" w:semiHidden="0" w:uiPriority="32" w:unhideWhenUsed="0" w:qFormat="1"/>
-    <w:lsdException w:name="Book Title" w:semiHidden="0" w:uiPriority="33" w:unhideWhenUsed="0" w:qFormat="1"/>
-    <w:lsdException w:name="Bibliography" w:uiPriority="37"/>
-    <w:lsdException w:name="TOC Heading" w:uiPriority="39" w:qFormat="1"/>
+  <w:latentStyles w:defLockedState="0" w:defUIPriority="99" w:defSemiHidden="0" w:defUnhideWhenUsed="0" w:defQFormat="0" w:count="371">
+    <w:lsdException w:name="Normal" w:uiPriority="0" w:qFormat="1"/>
+    <w:lsdException w:name="heading 1" w:uiPriority="9" w:qFormat="1"/>
+    <w:lsdException w:name="heading 2" w:semiHidden="1" w:uiPriority="9" w:unhideWhenUsed="1" w:qFormat="1"/>
+    <w:lsdException w:name="heading 3" w:semiHidden="1" w:uiPriority="9" w:unhideWhenUsed="1" w:qFormat="1"/>
+    <w:lsdException w:name="heading 4" w:semiHidden="1" w:uiPriority="9" w:unhideWhenUsed="1" w:qFormat="1"/>
+    <w:lsdException w:name="heading 5" w:semiHidden="1" w:uiPriority="9" w:unhideWhenUsed="1" w:qFormat="1"/>
+    <w:lsdException w:name="heading 6" w:semiHidden="1" w:uiPriority="9" w:unhideWhenUsed="1" w:qFormat="1"/>
+    <w:lsdException w:name="heading 7" w:semiHidden="1" w:uiPriority="9" w:unhideWhenUsed="1" w:qFormat="1"/>
+    <w:lsdException w:name="heading 8" w:semiHidden="1" w:uiPriority="9" w:unhideWhenUsed="1" w:qFormat="1"/>
+    <w:lsdException w:name="heading 9" w:semiHidden="1" w:uiPriority="9" w:unhideWhenUsed="1" w:qFormat="1"/>
+    <w:lsdException w:name="index 1" w:semiHidden="1" w:unhideWhenUsed="1"/>
+    <w:lsdException w:name="index 2" w:semiHidden="1" w:unhideWhenUsed="1"/>
+    <w:lsdException w:name="index 3" w:semiHidden="1" w:unhideWhenUsed="1"/>
+    <w:lsdException w:name="index 4" w:semiHidden="1" w:unhideWhenUsed="1"/>
+    <w:lsdException w:name="index 5" w:semiHidden="1" w:unhideWhenUsed="1"/>
+    <w:lsdException w:name="index 6" w:semiHidden="1" w:unhideWhenUsed="1"/>
+    <w:lsdException w:name="index 7" w:semiHidden="1" w:unhideWhenUsed="1"/>
+    <w:lsdException w:name="index 8" w:semiHidden="1" w:unhideWhenUsed="1"/>
+    <w:lsdException w:name="index 9" w:semiHidden="1" w:unhideWhenUsed="1"/>
+    <w:lsdException w:name="toc 1" w:semiHidden="1" w:uiPriority="39" w:unhideWhenUsed="1"/>
+    <w:lsdException w:name="toc 2" w:semiHidden="1" w:uiPriority="39" w:unhideWhenUsed="1"/>
+    <w:lsdException w:name="toc 3" w:semiHidden="1" w:uiPriority="39" w:unhideWhenUsed="1"/>
+    <w:lsdException w:name="toc 4" w:semiHidden="1" w:uiPriority="39" w:unhideWhenUsed="1"/>
+    <w:lsdException w:name="toc 5" w:semiHidden="1" w:uiPriority="39" w:unhideWhenUsed="1"/>
+    <w:lsdException w:name="toc 6" w:semiHidden="1" w:uiPriority="39" w:unhideWhenUsed="1"/>
+    <w:lsdException w:name="toc 7" w:semiHidden="1" w:uiPriority="39" w:unhideWhenUsed="1"/>
+    <w:lsdException w:name="toc 8" w:semiHidden="1" w:uiPriority="39" w:unhideWhenUsed="1"/>
+    <w:lsdException w:name="toc 9" w:semiHidden="1" w:uiPriority="39" w:unhideWhenUsed="1"/>
+    <w:lsdException w:name="Normal Indent" w:semiHidden="1" w:unhideWhenUsed="1"/>
+    <w:lsdException w:name="footnote text" w:semiHidden="1" w:unhideWhenUsed="1"/>
+    <w:lsdException w:name="annotation text" w:semiHidden="1" w:unhideWhenUsed="1"/>
+    <w:lsdException w:name="header" w:semiHidden="1" w:unhideWhenUsed="1"/>
+    <w:lsdException w:name="footer" w:semiHidden="1" w:unhideWhenUsed="1"/>
+    <w:lsdException w:name="index heading" w:semiHidden="1" w:unhideWhenUsed="1"/>
+    <w:lsdException w:name="caption" w:semiHidden="1" w:uiPriority="35" w:unhideWhenUsed="1" w:qFormat="1"/>
+    <w:lsdException w:name="table of figures" w:semiHidden="1" w:unhideWhenUsed="1"/>
+    <w:lsdException w:name="envelope address" w:semiHidden="1" w:unhideWhenUsed="1"/>
+    <w:lsdException w:name="envelope return" w:semiHidden="1" w:unhideWhenUsed="1"/>
+    <w:lsdException w:name="footnote reference" w:semiHidden="1" w:unhideWhenUsed="1"/>
+    <w:lsdException w:name="annotation reference" w:semiHidden="1" w:unhideWhenUsed="1"/>
+    <w:lsdException w:name="line number" w:semiHidden="1" w:unhideWhenUsed="1"/>
+    <w:lsdException w:name="page number" w:semiHidden="1" w:unhideWhenUsed="1"/>
+    <w:lsdException w:name="endnote reference" w:semiHidden="1" w:unhideWhenUsed="1"/>
+    <w:lsdException w:name="endnote text" w:semiHidden="1" w:unhideWhenUsed="1"/>
+    <w:lsdException w:name="table of authorities" w:semiHidden="1" w:unhideWhenUsed="1"/>
+    <w:lsdException w:name="macro" w:semiHidden="1" w:unhideWhenUsed="1"/>
+    <w:lsdException w:name="toa heading" w:semiHidden="1" w:unhideWhenUsed="1"/>
+    <w:lsdException w:name="List" w:semiHidden="1" w:unhideWhenUsed="1"/>
+    <w:lsdException w:name="List Bullet" w:semiHidden="1" w:unhideWhenUsed="1"/>
+    <w:lsdException w:name="List Number" w:semiHidden="1" w:unhideWhenUsed="1"/>
+    <w:lsdException w:name="List 2" w:semiHidden="1" w:unhideWhenUsed="1"/>
+    <w:lsdException w:name="List 3" w:semiHidden="1" w:unhideWhenUsed="1"/>
+    <w:lsdException w:name="List 4" w:semiHidden="1" w:unhideWhenUsed="1"/>
+    <w:lsdException w:name="List 5" w:semiHidden="1" w:unhideWhenUsed="1"/>
+    <w:lsdException w:name="List Bullet 2" w:semiHidden="1" w:unhideWhenUsed="1"/>
+    <w:lsdException w:name="List Bullet 3" w:semiHidden="1" w:unhideWhenUsed="1"/>
+    <w:lsdException w:name="List Bullet 4" w:semiHidden="1" w:unhideWhenUsed="1"/>
+    <w:lsdException w:name="List Bullet 5" w:semiHidden="1" w:unhideWhenUsed="1"/>
+    <w:lsdException w:name="List Number 2" w:semiHidden="1" w:unhideWhenUsed="1"/>
+    <w:lsdException w:name="List Number 3" w:semiHidden="1" w:unhideWhenUsed="1"/>
+    <w:lsdException w:name="List Number 4" w:semiHidden="1" w:unhideWhenUsed="1"/>
+    <w:lsdException w:name="List Number 5" w:semiHidden="1" w:unhideWhenUsed="1"/>
+    <w:lsdException w:name="Title" w:uiPriority="10" w:qFormat="1"/>
+    <w:lsdException w:name="Closing" w:semiHidden="1" w:unhideWhenUsed="1"/>
+    <w:lsdException w:name="Signature" w:semiHidden="1" w:unhideWhenUsed="1"/>
+    <w:lsdException w:name="Default Paragraph Font" w:semiHidden="1" w:uiPriority="1" w:unhideWhenUsed="1"/>
+    <w:lsdException w:name="Body Text" w:semiHidden="1" w:unhideWhenUsed="1"/>
+    <w:lsdException w:name="Body Text Indent" w:semiHidden="1" w:unhideWhenUsed="1"/>
+    <w:lsdException w:name="List Continue" w:semiHidden="1" w:unhideWhenUsed="1"/>
+    <w:lsdException w:name="List Continue 2" w:semiHidden="1" w:unhideWhenUsed="1"/>
+    <w:lsdException w:name="List Continue 3" w:semiHidden="1" w:unhideWhenUsed="1"/>
+    <w:lsdException w:name="List Continue 4" w:semiHidden="1" w:unhideWhenUsed="1"/>
+    <w:lsdException w:name="List Continue 5" w:semiHidden="1" w:unhideWhenUsed="1"/>
+    <w:lsdException w:name="Message Header" w:semiHidden="1" w:unhideWhenUsed="1"/>
+    <w:lsdException w:name="Subtitle" w:uiPriority="11" w:qFormat="1"/>
+    <w:lsdException w:name="Salutation" w:semiHidden="1" w:unhideWhenUsed="1"/>
+    <w:lsdException w:name="Date" w:semiHidden="1" w:unhideWhenUsed="1"/>
+    <w:lsdException w:name="Body Text First Indent" w:semiHidden="1" w:unhideWhenUsed="1"/>
+    <w:lsdException w:name="Body Text First Indent 2" w:semiHidden="1" w:unhideWhenUsed="1"/>
+    <w:lsdException w:name="Note Heading" w:semiHidden="1" w:unhideWhenUsed="1"/>
+    <w:lsdException w:name="Body Text 2" w:semiHidden="1" w:unhideWhenUsed="1"/>
+    <w:lsdException w:name="Body Text 3" w:semiHidden="1" w:unhideWhenUsed="1"/>
+    <w:lsdException w:name="Body Text Indent 2" w:semiHidden="1" w:unhideWhenUsed="1"/>
+    <w:lsdException w:name="Body Text Indent 3" w:semiHidden="1" w:unhideWhenUsed="1"/>
+    <w:lsdException w:name="Block Text" w:semiHidden="1" w:unhideWhenUsed="1"/>
+    <w:lsdException w:name="Hyperlink" w:semiHidden="1" w:unhideWhenUsed="1"/>
+    <w:lsdException w:name="FollowedHyperlink" w:semiHidden="1" w:unhideWhenUsed="1"/>
+    <w:lsdException w:name="Strong" w:uiPriority="22" w:qFormat="1"/>
+    <w:lsdException w:name="Emphasis" w:uiPriority="20" w:qFormat="1"/>
+    <w:lsdException w:name="Document Map" w:semiHidden="1" w:unhideWhenUsed="1"/>
+    <w:lsdException w:name="Plain Text" w:semiHidden="1" w:unhideWhenUsed="1"/>
+    <w:lsdException w:name="E-mail Signature" w:semiHidden="1" w:unhideWhenUsed="1"/>
+    <w:lsdException w:name="HTML Top of Form" w:semiHidden="1" w:unhideWhenUsed="1"/>
+    <w:lsdException w:name="HTML Bottom of Form" w:semiHidden="1" w:unhideWhenUsed="1"/>
+    <w:lsdException w:name="Normal (Web)" w:semiHidden="1" w:unhideWhenUsed="1"/>
+    <w:lsdException w:name="HTML Acronym" w:semiHidden="1" w:unhideWhenUsed="1"/>
+    <w:lsdException w:name="HTML Address" w:semiHidden="1" w:unhideWhenUsed="1"/>
+    <w:lsdException w:name="HTML Cite" w:semiHidden="1" w:unhideWhenUsed="1"/>
+    <w:lsdException w:name="HTML Code" w:semiHidden="1" w:unhideWhenUsed="1"/>
+    <w:lsdException w:name="HTML Definition" w:semiHidden="1" w:unhideWhenUsed="1"/>
+    <w:lsdException w:name="HTML Keyboard" w:semiHidden="1" w:unhideWhenUsed="1"/>
+    <w:lsdException w:name="HTML Preformatted" w:semiHidden="1" w:unhideWhenUsed="1"/>
+    <w:lsdException w:name="HTML Sample" w:semiHidden="1" w:unhideWhenUsed="1"/>
+    <w:lsdException w:name="HTML Typewriter" w:semiHidden="1" w:unhideWhenUsed="1"/>
+    <w:lsdException w:name="HTML Variable" w:semiHidden="1" w:unhideWhenUsed="1"/>
+    <w:lsdException w:name="Normal Table" w:semiHidden="1" w:unhideWhenUsed="1"/>
+    <w:lsdException w:name="annotation subject" w:semiHidden="1" w:unhideWhenUsed="1"/>
+    <w:lsdException w:name="No List" w:semiHidden="1" w:unhideWhenUsed="1"/>
+    <w:lsdException w:name="Outline List 1" w:semiHidden="1" w:unhideWhenUsed="1"/>
+    <w:lsdException w:name="Outline List 2" w:semiHidden="1" w:unhideWhenUsed="1"/>
+    <w:lsdException w:name="Outline List 3" w:semiHidden="1" w:unhideWhenUsed="1"/>
+    <w:lsdException w:name="Table Simple 1" w:semiHidden="1" w:unhideWhenUsed="1"/>
+    <w:lsdException w:name="Table Simple 2" w:semiHidden="1" w:unhideWhenUsed="1"/>
+    <w:lsdException w:name="Table Simple 3" w:semiHidden="1" w:unhideWhenUsed="1"/>
+    <w:lsdException w:name="Table Classic 1" w:semiHidden="1" w:unhideWhenUsed="1"/>
+    <w:lsdException w:name="Table Classic 2" w:semiHidden="1" w:unhideWhenUsed="1"/>
+    <w:lsdException w:name="Table Classic 3" w:semiHidden="1" w:unhideWhenUsed="1"/>
+    <w:lsdException w:name="Table Classic 4" w:semiHidden="1" w:unhideWhenUsed="1"/>
+    <w:lsdException w:name="Table Colorful 1" w:semiHidden="1" w:unhideWhenUsed="1"/>
+    <w:lsdException w:name="Table Colorful 2" w:semiHidden="1" w:unhideWhenUsed="1"/>
+    <w:lsdException w:name="Table Colorful 3" w:semiHidden="1" w:unhideWhenUsed="1"/>
+    <w:lsdException w:name="Table Columns 1" w:semiHidden="1" w:unhideWhenUsed="1"/>
+    <w:lsdException w:name="Table Columns 2" w:semiHidden="1" w:unhideWhenUsed="1"/>
+    <w:lsdException w:name="Table Columns 3" w:semiHidden="1" w:unhideWhenUsed="1"/>
+    <w:lsdException w:name="Table Columns 4" w:semiHidden="1" w:unhideWhenUsed="1"/>
+    <w:lsdException w:name="Table Columns 5" w:semiHidden="1" w:unhideWhenUsed="1"/>
+    <w:lsdException w:name="Table Grid 1" w:semiHidden="1" w:unhideWhenUsed="1"/>
+    <w:lsdException w:name="Table Grid 2" w:semiHidden="1" w:unhideWhenUsed="1"/>
+    <w:lsdException w:name="Table Grid 3" w:semiHidden="1" w:unhideWhenUsed="1"/>
+    <w:lsdException w:name="Table Grid 4" w:semiHidden="1" w:unhideWhenUsed="1"/>
+    <w:lsdException w:name="Table Grid 5" w:semiHidden="1" w:unhideWhenUsed="1"/>
+    <w:lsdException w:name="Table Grid 6" w:semiHidden="1" w:unhideWhenUsed="1"/>
+    <w:lsdException w:name="Table Grid 7" w:semiHidden="1" w:unhideWhenUsed="1"/>
+    <w:lsdException w:name="Table Grid 8" w:semiHidden="1" w:unhideWhenUsed="1"/>
+    <w:lsdException w:name="Table List 1" w:semiHidden="1" w:unhideWhenUsed="1"/>
+    <w:lsdException w:name="Table List 2" w:semiHidden="1" w:unhideWhenUsed="1"/>
+    <w:lsdException w:name="Table List 3" w:semiHidden="1" w:unhideWhenUsed="1"/>
+    <w:lsdException w:name="Table List 4" w:semiHidden="1" w:unhideWhenUsed="1"/>
+    <w:lsdException w:name="Table List 5" w:semiHidden="1" w:unhideWhenUsed="1"/>
+    <w:lsdException w:name="Table List 6" w:semiHidden="1" w:unhideWhenUsed="1"/>
+    <w:lsdException w:name="Table List 7" w:semiHidden="1" w:unhideWhenUsed="1"/>
+    <w:lsdException w:name="Table List 8" w:semiHidden="1" w:unhideWhenUsed="1"/>
+    <w:lsdException w:name="Table 3D effects 1" w:semiHidden="1" w:unhideWhenUsed="1"/>
+    <w:lsdException w:name="Table 3D effects 2" w:semiHidden="1" w:unhideWhenUsed="1"/>
+    <w:lsdException w:name="Table 3D effects 3" w:semiHidden="1" w:unhideWhenUsed="1"/>
+    <w:lsdException w:name="Table Contemporary" w:semiHidden="1" w:unhideWhenUsed="1"/>
+    <w:lsdException w:name="Table Elegant" w:semiHidden="1" w:unhideWhenUsed="1"/>
+    <w:lsdException w:name="Table Professional" w:semiHidden="1" w:unhideWhenUsed="1"/>
+    <w:lsdException w:name="Table Subtle 1" w:semiHidden="1" w:unhideWhenUsed="1"/>
+    <w:lsdException w:name="Table Subtle 2" w:semiHidden="1" w:unhideWhenUsed="1"/>
+    <w:lsdException w:name="Table Web 1" w:semiHidden="1" w:unhideWhenUsed="1"/>
+    <w:lsdException w:name="Table Web 2" w:semiHidden="1" w:unhideWhenUsed="1"/>
+    <w:lsdException w:name="Table Web 3" w:semiHidden="1" w:unhideWhenUsed="1"/>
+    <w:lsdException w:name="Balloon Text" w:semiHidden="1" w:unhideWhenUsed="1"/>
+    <w:lsdException w:name="Table Grid" w:uiPriority="59"/>
+    <w:lsdException w:name="Table Theme" w:semiHidden="1" w:unhideWhenUsed="1"/>
+    <w:lsdException w:name="Placeholder Text" w:semiHidden="1"/>
+    <w:lsdException w:name="No Spacing" w:uiPriority="1" w:qFormat="1"/>
+    <w:lsdException w:name="Light Shading" w:uiPriority="60"/>
+    <w:lsdException w:name="Light List" w:uiPriority="61"/>
+    <w:lsdException w:name="Light Grid" w:uiPriority="62"/>
+    <w:lsdException w:name="Medium Shading 1" w:uiPriority="63"/>
+    <w:lsdException w:name="Medium Shading 2" w:uiPriority="64"/>
+    <w:lsdException w:name="Medium List 1" w:uiPriority="65"/>
+    <w:lsdException w:name="Medium List 2" w:uiPriority="66"/>
+    <w:lsdException w:name="Medium Grid 1" w:uiPriority="67"/>
+    <w:lsdException w:name="Medium Grid 2" w:uiPriority="68"/>
+    <w:lsdException w:name="Medium Grid 3" w:uiPriority="69"/>
+    <w:lsdException w:name="Dark List" w:uiPriority="70"/>
+    <w:lsdException w:name="Colorful Shading" w:uiPriority="71"/>
+    <w:lsdException w:name="Colorful List" w:uiPriority="72"/>
+    <w:lsdException w:name="Colorful Grid" w:uiPriority="73"/>
+    <w:lsdException w:name="Light Shading Accent 1" w:uiPriority="60"/>
+    <w:lsdException w:name="Light List Accent 1" w:uiPriority="61"/>
+    <w:lsdException w:name="Light Grid Accent 1" w:uiPriority="62"/>
+    <w:lsdException w:name="Medium Shading 1 Accent 1" w:uiPriority="63"/>
+    <w:lsdException w:name="Medium Shading 2 Accent 1" w:uiPriority="64"/>
+    <w:lsdException w:name="Medium List 1 Accent 1" w:uiPriority="65"/>
+    <w:lsdException w:name="Revision" w:semiHidden="1"/>
+    <w:lsdException w:name="List Paragraph" w:uiPriority="34" w:qFormat="1"/>
+    <w:lsdException w:name="Quote" w:uiPriority="29" w:qFormat="1"/>
+    <w:lsdException w:name="Intense Quote" w:uiPriority="30" w:qFormat="1"/>
+    <w:lsdException w:name="Medium List 2 Accent 1" w:uiPriority="66"/>
+    <w:lsdException w:name="Medium Grid 1 Accent 1" w:uiPriority="67"/>
+    <w:lsdException w:name="Medium Grid 2 Accent 1" w:uiPriority="68"/>
+    <w:lsdException w:name="Medium Grid 3 Accent 1" w:uiPriority="69"/>
+    <w:lsdException w:name="Dark List Accent 1" w:uiPriority="70"/>
+    <w:lsdException w:name="Colorful Shading Accent 1" w:uiPriority="71"/>
+    <w:lsdException w:name="Colorful List Accent 1" w:uiPriority="72"/>
+    <w:lsdException w:name="Colorful Grid Accent 1" w:uiPriority="73"/>
+    <w:lsdException w:name="Light Shading Accent 2" w:uiPriority="60"/>
+    <w:lsdException w:name="Light List Accent 2" w:uiPriority="61"/>
+    <w:lsdException w:name="Light Grid Accent 2" w:uiPriority="62"/>
+    <w:lsdException w:name="Medium Shading 1 Accent 2" w:uiPriority="63"/>
+    <w:lsdException w:name="Medium Shading 2 Accent 2" w:uiPriority="64"/>
+    <w:lsdException w:name="Medium List 1 Accent 2" w:uiPriority="65"/>
+    <w:lsdException w:name="Medium List 2 Accent 2" w:uiPriority="66"/>
+    <w:lsdException w:name="Medium Grid 1 Accent 2" w:uiPriority="67"/>
+    <w:lsdException w:name="Medium Grid 2 Accent 2" w:uiPriority="68"/>
+    <w:lsdException w:name="Medium Grid 3 Accent 2" w:uiPriority="69"/>
+    <w:lsdException w:name="Dark List Accent 2" w:uiPriority="70"/>
+    <w:lsdException w:name="Colorful Shading Accent 2" w:uiPriority="71"/>
+    <w:lsdException w:name="Colorful List Accent 2" w:uiPriority="72"/>
+    <w:lsdException w:name="Colorful Grid Accent 2" w:uiPriority="73"/>
+    <w:lsdException w:name="Light Shading Accent 3" w:uiPriority="60"/>
+    <w:lsdException w:name="Light List Accent 3" w:uiPriority="61"/>
+    <w:lsdException w:name="Light Grid Accent 3" w:uiPriority="62"/>
+    <w:lsdException w:name="Medium Shading 1 Accent 3" w:uiPriority="63"/>
+    <w:lsdException w:name="Medium Shading 2 Accent 3" w:uiPriority="64"/>
+    <w:lsdException w:name="Medium List 1 Accent 3" w:uiPriority="65"/>
+    <w:lsdException w:name="Medium List 2 Accent 3" w:uiPriority="66"/>
+    <w:lsdException w:name="Medium Grid 1 Accent 3" w:uiPriority="67"/>
+    <w:lsdException w:name="Medium Grid 2 Accent 3" w:uiPriority="68"/>
+    <w:lsdException w:name="Medium Grid 3 Accent 3" w:uiPriority="69"/>
+    <w:lsdException w:name="Dark List Accent 3" w:uiPriority="70"/>
+    <w:lsdException w:name="Colorful Shading Accent 3" w:uiPriority="71"/>
+    <w:lsdException w:name="Colorful List Accent 3" w:uiPriority="72"/>
+    <w:lsdException w:name="Colorful Grid Accent 3" w:uiPriority="73"/>
+    <w:lsdException w:name="Light Shading Accent 4" w:uiPriority="60"/>
+    <w:lsdException w:name="Light List Accent 4" w:uiPriority="61"/>
+    <w:lsdException w:name="Light Grid Accent 4" w:uiPriority="62"/>
+    <w:lsdException w:name="Medium Shading 1 Accent 4" w:uiPriority="63"/>
+    <w:lsdException w:name="Medium Shading 2 Accent 4" w:uiPriority="64"/>
+    <w:lsdException w:name="Medium List 1 Accent 4" w:uiPriority="65"/>
+    <w:lsdException w:name="Medium List 2 Accent 4" w:uiPriority="66"/>
+    <w:lsdException w:name="Medium Grid 1 Accent 4" w:uiPriority="67"/>
+    <w:lsdException w:name="Medium Grid 2 Accent 4" w:uiPriority="68"/>
+    <w:lsdException w:name="Medium Grid 3 Accent 4" w:uiPriority="69"/>
+    <w:lsdException w:name="Dark List Accent 4" w:uiPriority="70"/>
+    <w:lsdException w:name="Colorful Shading Accent 4" w:uiPriority="71"/>
+    <w:lsdException w:name="Colorful List Accent 4" w:uiPriority="72"/>
+    <w:lsdException w:name="Colorful Grid Accent 4" w:uiPriority="73"/>
+    <w:lsdException w:name="Light Shading Accent 5" w:uiPriority="60"/>
+    <w:lsdException w:name="Light List Accent 5" w:uiPriority="61"/>
+    <w:lsdException w:name="Light Grid Accent 5" w:uiPriority="62"/>
+    <w:lsdException w:name="Medium Shading 1 Accent 5" w:uiPriority="63"/>
+    <w:lsdException w:name="Medium Shading 2 Accent 5" w:uiPriority="64"/>
+    <w:lsdException w:name="Medium List 1 Accent 5" w:uiPriority="65"/>
+    <w:lsdException w:name="Medium List 2 Accent 5" w:uiPriority="66"/>
+    <w:lsdException w:name="Medium Grid 1 Accent 5" w:uiPriority="67"/>
+    <w:lsdException w:name="Medium Grid 2 Accent 5" w:uiPriority="68"/>
+    <w:lsdException w:name="Medium Grid 3 Accent 5" w:uiPriority="69"/>
+    <w:lsdException w:name="Dark List Accent 5" w:uiPriority="70"/>
+    <w:lsdException w:name="Colorful Shading Accent 5" w:uiPriority="71"/>
+    <w:lsdException w:name="Colorful List Accent 5" w:uiPriority="72"/>
+    <w:lsdException w:name="Colorful Grid Accent 5" w:uiPriority="73"/>
+    <w:lsdException w:name="Light Shading Accent 6" w:uiPriority="60"/>
+    <w:lsdException w:name="Light List Accent 6" w:uiPriority="61"/>
+    <w:lsdException w:name="Light Grid Accent 6" w:uiPriority="62"/>
+    <w:lsdException w:name="Medium Shading 1 Accent 6" w:uiPriority="63"/>
+    <w:lsdException w:name="Medium Shading 2 Accent 6" w:uiPriority="64"/>
+    <w:lsdException w:name="Medium List 1 Accent 6" w:uiPriority="65"/>
+    <w:lsdException w:name="Medium List 2 Accent 6" w:uiPriority="66"/>
+    <w:lsdException w:name="Medium Grid 1 Accent 6" w:uiPriority="67"/>
+    <w:lsdException w:name="Medium Grid 2 Accent 6" w:uiPriority="68"/>
+    <w:lsdException w:name="Medium Grid 3 Accent 6" w:uiPriority="69"/>
+    <w:lsdException w:name="Dark List Accent 6" w:uiPriority="70"/>
+    <w:lsdException w:name="Colorful Shading Accent 6" w:uiPriority="71"/>
+    <w:lsdException w:name="Colorful List Accent 6" w:uiPriority="72"/>
+    <w:lsdException w:name="Colorful Grid Accent 6" w:uiPriority="73"/>
+    <w:lsdException w:name="Subtle Emphasis" w:uiPriority="19" w:qFormat="1"/>
+    <w:lsdException w:name="Intense Emphasis" w:uiPriority="21" w:qFormat="1"/>
+    <w:lsdException w:name="Subtle Reference" w:uiPriority="31" w:qFormat="1"/>
+    <w:lsdException w:name="Intense Reference" w:uiPriority="32" w:qFormat="1"/>
+    <w:lsdException w:name="Book Title" w:uiPriority="33" w:qFormat="1"/>
+    <w:lsdException w:name="Bibliography" w:semiHidden="1" w:uiPriority="37" w:unhideWhenUsed="1"/>
+    <w:lsdException w:name="TOC Heading" w:semiHidden="1" w:uiPriority="39" w:unhideWhenUsed="1" w:qFormat="1"/>
+    <w:lsdException w:name="Plain Table 1" w:uiPriority="41"/>
+    <w:lsdException w:name="Plain Table 2" w:uiPriority="42"/>
+    <w:lsdException w:name="Plain Table 3" w:uiPriority="43"/>
+    <w:lsdException w:name="Plain Table 4" w:uiPriority="44"/>
+    <w:lsdException w:name="Plain Table 5" w:uiPriority="45"/>
+    <w:lsdException w:name="Grid Table Light" w:uiPriority="40"/>
+    <w:lsdException w:name="Grid Table 1 Light" w:uiPriority="46"/>
+    <w:lsdException w:name="Grid Table 2" w:uiPriority="47"/>
+    <w:lsdException w:name="Grid Table 3" w:uiPriority="48"/>
+    <w:lsdException w:name="Grid Table 4" w:uiPriority="49"/>
+    <w:lsdException w:name="Grid Table 5 Dark" w:uiPriority="50"/>
+    <w:lsdException w:name="Grid Table 6 Colorful" w:uiPriority="51"/>
+    <w:lsdException w:name="Grid Table 7 Colorful" w:uiPriority="52"/>
+    <w:lsdException w:name="Grid Table 1 Light Accent 1" w:uiPriority="46"/>
+    <w:lsdException w:name="Grid Table 2 Accent 1" w:uiPriority="47"/>
+    <w:lsdException w:name="Grid Table 3 Accent 1" w:uiPriority="48"/>
+    <w:lsdException w:name="Grid Table 4 Accent 1" w:uiPriority="49"/>
+    <w:lsdException w:name="Grid Table 5 Dark Accent 1" w:uiPriority="50"/>
+    <w:lsdException w:name="Grid Table 6 Colorful Accent 1" w:uiPriority="51"/>
+    <w:lsdException w:name="Grid Table 7 Colorful Accent 1" w:uiPriority="52"/>
+    <w:lsdException w:name="Grid Table 1 Light Accent 2" w:uiPriority="46"/>
+    <w:lsdException w:name="Grid Table 2 Accent 2" w:uiPriority="47"/>
+    <w:lsdException w:name="Grid Table 3 Accent 2" w:uiPriority="48"/>
+    <w:lsdException w:name="Grid Table 4 Accent 2" w:uiPriority="49"/>
+    <w:lsdException w:name="Grid Table 5 Dark Accent 2" w:uiPriority="50"/>
+    <w:lsdException w:name="Grid Table 6 Colorful Accent 2" w:uiPriority="51"/>
+    <w:lsdException w:name="Grid Table 7 Colorful Accent 2" w:uiPriority="52"/>
+    <w:lsdException w:name="Grid Table 1 Light Accent 3" w:uiPriority="46"/>
+    <w:lsdException w:name="Grid Table 2 Accent 3" w:uiPriority="47"/>
+    <w:lsdException w:name="Grid Table 3 Accent 3" w:uiPriority="48"/>
+    <w:lsdException w:name="Grid Table 4 Accent 3" w:uiPriority="49"/>
+    <w:lsdException w:name="Grid Table 5 Dark Accent 3" w:uiPriority="50"/>
+    <w:lsdException w:name="Grid Table 6 Colorful Accent 3" w:uiPriority="51"/>
+    <w:lsdException w:name="Grid Table 7 Colorful Accent 3" w:uiPriority="52"/>
+    <w:lsdException w:name="Grid Table 1 Light Accent 4" w:uiPriority="46"/>
+    <w:lsdException w:name="Grid Table 2 Accent 4" w:uiPriority="47"/>
+    <w:lsdException w:name="Grid Table 3 Accent 4" w:uiPriority="48"/>
+    <w:lsdException w:name="Grid Table 4 Accent 4" w:uiPriority="49"/>
+    <w:lsdException w:name="Grid Table 5 Dark Accent 4" w:uiPriority="50"/>
+    <w:lsdException w:name="Grid Table 6 Colorful Accent 4" w:uiPriority="51"/>
+    <w:lsdException w:name="Grid Table 7 Colorful Accent 4" w:uiPriority="52"/>
+    <w:lsdException w:name="Grid Table 1 Light Accent 5" w:uiPriority="46"/>
+    <w:lsdException w:name="Grid Table 2 Accent 5" w:uiPriority="47"/>
+    <w:lsdException w:name="Grid Table 3 Accent 5" w:uiPriority="48"/>
+    <w:lsdException w:name="Grid Table 4 Accent 5" w:uiPriority="49"/>
+    <w:lsdException w:name="Grid Table 5 Dark Accent 5" w:uiPriority="50"/>
+    <w:lsdException w:name="Grid Table 6 Colorful Accent 5" w:uiPriority="51"/>
+    <w:lsdException w:name="Grid Table 7 Colorful Accent 5" w:uiPriority="52"/>
+    <w:lsdException w:name="Grid Table 1 Light Accent 6" w:uiPriority="46"/>
+    <w:lsdException w:name="Grid Table 2 Accent 6" w:uiPriority="47"/>
+    <w:lsdException w:name="Grid Table 3 Accent 6" w:uiPriority="48"/>
+    <w:lsdException w:name="Grid Table 4 Accent 6" w:uiPriority="49"/>
+    <w:lsdException w:name="Grid Table 5 Dark Accent 6" w:uiPriority="50"/>
+    <w:lsdException w:name="Grid Table 6 Colorful Accent 6" w:uiPriority="51"/>
+    <w:lsdException w:name="Grid Table 7 Colorful Accent 6" w:uiPriority="52"/>
+    <w:lsdException w:name="List Table 1 Light" w:uiPriority="46"/>
+    <w:lsdException w:name="List Table 2" w:uiPriority="47"/>
+    <w:lsdException w:name="List Table 3" w:uiPriority="48"/>
+    <w:lsdException w:name="List Table 4" w:uiPriority="49"/>
+    <w:lsdException w:name="List Table 5 Dark" w:uiPriority="50"/>
+    <w:lsdException w:name="List Table 6 Colorful" w:uiPriority="51"/>
+    <w:lsdException w:name="List Table 7 Colorful" w:uiPriority="52"/>
+    <w:lsdException w:name="List Table 1 Light Accent 1" w:uiPriority="46"/>
+    <w:lsdException w:name="List Table 2 Accent 1" w:uiPriority="47"/>
+    <w:lsdException w:name="List Table 3 Accent 1" w:uiPriority="48"/>
+    <w:lsdException w:name="List Table 4 Accent 1" w:uiPriority="49"/>
+    <w:lsdException w:name="List Table 5 Dark Accent 1" w:uiPriority="50"/>
+    <w:lsdException w:name="List Table 6 Colorful Accent 1" w:uiPriority="51"/>
+    <w:lsdException w:name="List Table 7 Colorful Accent 1" w:uiPriority="52"/>
+    <w:lsdException w:name="List Table 1 Light Accent 2" w:uiPriority="46"/>
+    <w:lsdException w:name="List Table 2 Accent 2" w:uiPriority="47"/>
+    <w:lsdException w:name="List Table 3 Accent 2" w:uiPriority="48"/>
+    <w:lsdException w:name="List Table 4 Accent 2" w:uiPriority="49"/>
+    <w:lsdException w:name="List Table 5 Dark Accent 2" w:uiPriority="50"/>
+    <w:lsdException w:name="List Table 6 Colorful Accent 2" w:uiPriority="51"/>
+    <w:lsdException w:name="List Table 7 Colorful Accent 2" w:uiPriority="52"/>
+    <w:lsdException w:name="List Table 1 Light Accent 3" w:uiPriority="46"/>
+    <w:lsdException w:name="List Table 2 Accent 3" w:uiPriority="47"/>
+    <w:lsdException w:name="List Table 3 Accent 3" w:uiPriority="48"/>
+    <w:lsdException w:name="List Table 4 Accent 3" w:uiPriority="49"/>
+    <w:lsdException w:name="List Table 5 Dark Accent 3" w:uiPriority="50"/>
+    <w:lsdException w:name="List Table 6 Colorful Accent 3" w:uiPriority="51"/>
+    <w:lsdException w:name="List Table 7 Colorful Accent 3" w:uiPriority="52"/>
+    <w:lsdException w:name="List Table 1 Light Accent 4" w:uiPriority="46"/>
+    <w:lsdException w:name="List Table 2 Accent 4" w:uiPriority="47"/>
+    <w:lsdException w:name="List Table 3 Accent 4" w:uiPriority="48"/>
+    <w:lsdException w:name="List Table 4 Accent 4" w:uiPriority="49"/>
+    <w:lsdException w:name="List Table 5 Dark Accent 4" w:uiPriority="50"/>
+    <w:lsdException w:name="List Table 6 Colorful Accent 4" w:uiPriority="51"/>
+    <w:lsdException w:name="List Table 7 Colorful Accent 4" w:uiPriority="52"/>
+    <w:lsdException w:name="List Table 1 Light Accent 5" w:uiPriority="46"/>
+    <w:lsdException w:name="List Table 2 Accent 5" w:uiPriority="47"/>
+    <w:lsdException w:name="List Table 3 Accent 5" w:uiPriority="48"/>
+    <w:lsdException w:name="List Table 4 Accent 5" w:uiPriority="49"/>
+    <w:lsdException w:name="List Table 5 Dark Accent 5" w:uiPriority="50"/>
+    <w:lsdException w:name="List Table 6 Colorful Accent 5" w:uiPriority="51"/>
+    <w:lsdException w:name="List Table 7 Colorful Accent 5" w:uiPriority="52"/>
+    <w:lsdException w:name="List Table 1 Light Accent 6" w:uiPriority="46"/>
+    <w:lsdException w:name="List Table 2 Accent 6" w:uiPriority="47"/>
+    <w:lsdException w:name="List Table 3 Accent 6" w:uiPriority="48"/>
+    <w:lsdException w:name="List Table 4 Accent 6" w:uiPriority="49"/>
+    <w:lsdException w:name="List Table 5 Dark Accent 6" w:uiPriority="50"/>
+    <w:lsdException w:name="List Table 6 Colorful Accent 6" w:uiPriority="51"/>
+    <w:lsdException w:name="List Table 7 Colorful Accent 6" w:uiPriority="52"/>
   </w:latentStyles>
   <w:style w:type="paragraph" w:default="1" w:styleId="a">
     <w:name w:val="Normal"/>
@@ -2749,7 +3320,6 @@
     <w:uiPriority w:val="99"/>
     <w:semiHidden/>
     <w:unhideWhenUsed/>
-    <w:qFormat/>
     <w:tblPr>
       <w:tblInd w:w="0" w:type="dxa"/>
       <w:tblCellMar>
@@ -2771,7 +3341,6 @@
     <w:basedOn w:val="a"/>
     <w:link w:val="Char"/>
     <w:uiPriority w:val="99"/>
-    <w:semiHidden/>
     <w:unhideWhenUsed/>
     <w:rsid w:val="00964891"/>
     <w:pPr>
@@ -2795,7 +3364,6 @@
     <w:basedOn w:val="a0"/>
     <w:link w:val="a3"/>
     <w:uiPriority w:val="99"/>
-    <w:semiHidden/>
     <w:rsid w:val="00964891"/>
     <w:rPr>
       <w:sz w:val="18"/>
@@ -2807,7 +3375,6 @@
     <w:basedOn w:val="a"/>
     <w:link w:val="Char0"/>
     <w:uiPriority w:val="99"/>
-    <w:semiHidden/>
     <w:unhideWhenUsed/>
     <w:rsid w:val="00964891"/>
     <w:pPr>
@@ -2828,7 +3395,6 @@
     <w:basedOn w:val="a0"/>
     <w:link w:val="a4"/>
     <w:uiPriority w:val="99"/>
-    <w:semiHidden/>
     <w:rsid w:val="00964891"/>
     <w:rPr>
       <w:sz w:val="18"/>
@@ -2961,6 +3527,11 @@
       <w:b/>
       <w:bCs/>
     </w:rPr>
+  </w:style>
+  <w:style w:type="character" w:customStyle="1" w:styleId="apple-converted-space">
+    <w:name w:val="apple-converted-space"/>
+    <w:basedOn w:val="a0"/>
+    <w:rsid w:val="00122CEB"/>
   </w:style>
 </w:styles>
 </file>

</xml_diff>